<commit_message>
Version extra del word
</commit_message>
<xml_diff>
--- a/archivo world prueba.docx
+++ b/archivo world prueba.docx
@@ -17,10 +17,23 @@
         <w:t xml:space="preserve"> cañera</w:t>
       </w:r>
     </w:p>
+    <w:p/>
+    <w:p/>
+    <w:p>
+      <w:r>
+        <w:t xml:space="preserve">Pues añado una línea </w:t>
+      </w:r>
+      <w:proofErr w:type="gramStart"/>
+      <w:r>
+        <w:t>mas</w:t>
+      </w:r>
+      <w:proofErr w:type="gramEnd"/>
+    </w:p>
     <w:p>
       <w:bookmarkStart w:id="0" w:name="_GoBack"/>
       <w:bookmarkEnd w:id="0"/>
     </w:p>
+    <w:p/>
     <w:sectPr>
       <w:pgSz w:w="11906" w:h="16838"/>
       <w:pgMar w:top="1417" w:right="1701" w:bottom="1417" w:left="1701" w:header="708" w:footer="708" w:gutter="0"/>

</xml_diff>